<commit_message>
need to start redis/resque at install time to evaluate measures
</commit_message>
<xml_diff>
--- a/cypress Windows installer.docx
+++ b/cypress Windows installer.docx
@@ -83,7 +83,10 @@
         <w:t xml:space="preserve">Point your browser at the </w:t>
       </w:r>
       <w:r>
-        <w:t xml:space="preserve">cypress </w:t>
+        <w:t>C</w:t>
+      </w:r>
+      <w:r>
+        <w:t xml:space="preserve">ypress </w:t>
       </w:r>
       <w:proofErr w:type="spellStart"/>
       <w:r>
@@ -102,72 +105,19 @@
         </w:r>
       </w:hyperlink>
       <w:r>
-        <w:t xml:space="preserve"> page and save the file to your local machine.</w:t>
-      </w:r>
-    </w:p>
-    <w:p/>
-    <w:p>
-      <w:pPr>
-        <w:ind w:left="720"/>
-        <w:rPr>
-          <w:rFonts w:eastAsia="Times New Roman"/>
-        </w:rPr>
-      </w:pPr>
-      <w:r>
-        <w:rPr>
-          <w:rFonts w:eastAsia="Times New Roman"/>
-        </w:rPr>
-        <w:t xml:space="preserve">File: </w:t>
-      </w:r>
-      <w:hyperlink r:id="rId8" w:history="1">
-        <w:r>
-          <w:rPr>
-            <w:rStyle w:val="Hyperlink"/>
-            <w:rFonts w:eastAsia="Times New Roman"/>
-          </w:rPr>
-          <w:t>popHealth-x86_64.exe</w:t>
-        </w:r>
-      </w:hyperlink>
-      <w:r>
-        <w:rPr>
-          <w:rFonts w:eastAsia="Times New Roman"/>
-        </w:rPr>
-        <w:t xml:space="preserve">, 80,978.70 KB   </w:t>
-      </w:r>
-      <w:r>
-        <w:rPr>
-          <w:rFonts w:eastAsia="Times New Roman"/>
-        </w:rPr>
-        <w:br/>
-      </w:r>
-      <w:proofErr w:type="gramStart"/>
-      <w:r>
-        <w:rPr>
-          <w:rFonts w:eastAsia="Times New Roman"/>
-        </w:rPr>
-        <w:t>File</w:t>
-      </w:r>
-      <w:proofErr w:type="gramEnd"/>
-      <w:r>
-        <w:rPr>
-          <w:rFonts w:eastAsia="Times New Roman"/>
-        </w:rPr>
-        <w:t xml:space="preserve">: </w:t>
-      </w:r>
-      <w:hyperlink r:id="rId9" w:history="1">
-        <w:r>
-          <w:rPr>
-            <w:rStyle w:val="Hyperlink"/>
-            <w:rFonts w:eastAsia="Times New Roman"/>
-          </w:rPr>
-          <w:t>popHealth-i386.exe</w:t>
-        </w:r>
-      </w:hyperlink>
-      <w:r>
-        <w:rPr>
-          <w:rFonts w:eastAsia="Times New Roman"/>
-        </w:rPr>
-        <w:t>, 78,398.88 KB  </w:t>
+        <w:t xml:space="preserve"> page and save the file</w:t>
+      </w:r>
+      <w:r>
+        <w:t xml:space="preserve"> cypress-v1.1</w:t>
+      </w:r>
+      <w:r>
+        <w:t>-x86_64.exe</w:t>
+      </w:r>
+      <w:r>
+        <w:t xml:space="preserve"> to your local machine.</w:t>
+      </w:r>
+      <w:r>
+        <w:t xml:space="preserve">  This is an installer for 64-bit Windows 7 machines.</w:t>
       </w:r>
     </w:p>
     <w:p>
@@ -200,33 +150,19 @@
         <w:rPr>
           <w:rFonts w:eastAsia="Times New Roman"/>
         </w:rPr>
-        <w:t xml:space="preserve">  Double-click the installer executable file</w:t>
-      </w:r>
-      <w:r>
-        <w:rPr>
-          <w:rFonts w:eastAsia="Times New Roman"/>
-        </w:rPr>
-        <w:t xml:space="preserve"> of </w:t>
-      </w:r>
-      <w:proofErr w:type="spellStart"/>
-      <w:r>
-        <w:rPr>
-          <w:rFonts w:eastAsia="Times New Roman"/>
-        </w:rPr>
-        <w:t>your</w:t>
-      </w:r>
-      <w:proofErr w:type="spellEnd"/>
-      <w:r>
-        <w:rPr>
-          <w:rFonts w:eastAsia="Times New Roman"/>
-        </w:rPr>
-        <w:t xml:space="preserve"> choosing</w:t>
-      </w:r>
-      <w:r>
-        <w:rPr>
-          <w:rFonts w:eastAsia="Times New Roman"/>
-        </w:rPr>
-        <w:t>.  Respond “Yes” when the User Account Control dialog appears.</w:t>
+        <w:t xml:space="preserve">  Double-click the installer executable</w:t>
+      </w:r>
+      <w:r>
+        <w:rPr>
+          <w:rFonts w:eastAsia="Times New Roman"/>
+        </w:rPr>
+        <w:t xml:space="preserve"> and r</w:t>
+      </w:r>
+      <w:r>
+        <w:rPr>
+          <w:rFonts w:eastAsia="Times New Roman"/>
+        </w:rPr>
+        <w:t>espond “Yes” when the User Account Control dialog appears.</w:t>
       </w:r>
     </w:p>
     <w:p>
@@ -271,7 +207,19 @@
         <w:rPr>
           <w:rFonts w:eastAsia="Times New Roman"/>
         </w:rPr>
-        <w:t>ext” button when the cypress</w:t>
+        <w:t xml:space="preserve">ext” button when the </w:t>
+      </w:r>
+      <w:r>
+        <w:rPr>
+          <w:rFonts w:eastAsia="Times New Roman"/>
+        </w:rPr>
+        <w:t>C</w:t>
+      </w:r>
+      <w:r>
+        <w:rPr>
+          <w:rFonts w:eastAsia="Times New Roman"/>
+        </w:rPr>
+        <w:t>ypress</w:t>
       </w:r>
       <w:r>
         <w:rPr>
@@ -296,10 +244,10 @@
               <wp:anchor distT="0" distB="0" distL="114300" distR="114300" simplePos="0" relativeHeight="251664384" behindDoc="0" locked="0" layoutInCell="1" allowOverlap="1" wp14:anchorId="1D007BD5" wp14:editId="369B69F4">
                 <wp:simplePos x="0" y="0"/>
                 <wp:positionH relativeFrom="column">
-                  <wp:posOffset>3143250</wp:posOffset>
+                  <wp:posOffset>3089679</wp:posOffset>
                 </wp:positionH>
                 <wp:positionV relativeFrom="paragraph">
-                  <wp:posOffset>3328035</wp:posOffset>
+                  <wp:posOffset>3295650</wp:posOffset>
                 </wp:positionV>
                 <wp:extent cx="752475" cy="381000"/>
                 <wp:effectExtent l="0" t="0" r="28575" b="19050"/>
@@ -362,7 +310,7 @@
           </mc:Choice>
           <mc:Fallback>
             <w:pict>
-              <v:oval id="Oval 34" o:spid="_x0000_s1026" style="position:absolute;margin-left:247.5pt;margin-top:262.05pt;width:59.25pt;height:30pt;z-index:251664384;visibility:visible;mso-wrap-style:square;mso-height-percent:0;mso-wrap-distance-left:9pt;mso-wrap-distance-top:0;mso-wrap-distance-right:9pt;mso-wrap-distance-bottom:0;mso-position-horizontal:absolute;mso-position-horizontal-relative:text;mso-position-vertical:absolute;mso-position-vertical-relative:text;mso-height-percent:0;mso-height-relative:margin;v-text-anchor:middle" o:gfxdata="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" fillcolor="red" strokecolor="red" strokeweight="2pt">
+              <v:oval id="Oval 34" o:spid="_x0000_s1026" style="position:absolute;margin-left:243.3pt;margin-top:259.5pt;width:59.25pt;height:30pt;z-index:251664384;visibility:visible;mso-wrap-style:square;mso-height-percent:0;mso-wrap-distance-left:9pt;mso-wrap-distance-top:0;mso-wrap-distance-right:9pt;mso-wrap-distance-bottom:0;mso-position-horizontal:absolute;mso-position-horizontal-relative:text;mso-position-vertical:absolute;mso-position-vertical-relative:text;mso-height-percent:0;mso-height-relative:margin;v-text-anchor:middle" o:gfxdata="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" fillcolor="red" strokecolor="red" strokeweight="2pt">
                 <v:fill opacity="0"/>
               </v:oval>
             </w:pict>
@@ -371,23 +319,32 @@
       </w:r>
       <w:r>
         <w:rPr>
+          <w:rFonts w:eastAsia="Times New Roman"/>
           <w:noProof/>
         </w:rPr>
         <w:drawing>
-          <wp:inline distT="0" distB="0" distL="0" distR="0" wp14:anchorId="2B7A8B70" wp14:editId="285D3108">
-            <wp:extent cx="4902200" cy="3797300"/>
-            <wp:effectExtent l="0" t="0" r="0" b="0"/>
-            <wp:docPr id="8" name="Picture 8"/>
-            <wp:cNvGraphicFramePr/>
+          <wp:inline distT="0" distB="0" distL="0" distR="0">
+            <wp:extent cx="4801270" cy="3724795"/>
+            <wp:effectExtent l="0" t="0" r="0" b="9525"/>
+            <wp:docPr id="13" name="Picture 13"/>
+            <wp:cNvGraphicFramePr>
+              <a:graphicFrameLocks xmlns:a="http://schemas.openxmlformats.org/drawingml/2006/main" noChangeAspect="1"/>
+            </wp:cNvGraphicFramePr>
             <a:graphic xmlns:a="http://schemas.openxmlformats.org/drawingml/2006/main">
               <a:graphicData uri="http://schemas.openxmlformats.org/drawingml/2006/picture">
                 <pic:pic xmlns:pic="http://schemas.openxmlformats.org/drawingml/2006/picture">
                   <pic:nvPicPr>
-                    <pic:cNvPr id="1" name="Picture 1"/>
+                    <pic:cNvPr id="0" name="Capture1.PNG"/>
                     <pic:cNvPicPr/>
                   </pic:nvPicPr>
                   <pic:blipFill>
-                    <a:blip r:embed="rId10"/>
+                    <a:blip r:embed="rId8">
+                      <a:extLst>
+                        <a:ext uri="{28A0092B-C50C-407E-A947-70E740481C1C}">
+                          <a14:useLocalDpi xmlns:a14="http://schemas.microsoft.com/office/drawing/2010/main" val="0"/>
+                        </a:ext>
+                      </a:extLst>
+                    </a:blip>
                     <a:stretch>
                       <a:fillRect/>
                     </a:stretch>
@@ -395,7 +352,7 @@
                   <pic:spPr>
                     <a:xfrm>
                       <a:off x="0" y="0"/>
-                      <a:ext cx="4908892" cy="3802484"/>
+                      <a:ext cx="4801270" cy="3724795"/>
                     </a:xfrm>
                     <a:prstGeom prst="rect">
                       <a:avLst/>
@@ -442,6 +399,20 @@
           <w:rFonts w:eastAsia="Times New Roman"/>
         </w:rPr>
       </w:pPr>
+    </w:p>
+    <w:p>
+      <w:pPr>
+        <w:rPr>
+          <w:rFonts w:eastAsia="Times New Roman"/>
+        </w:rPr>
+      </w:pPr>
+    </w:p>
+    <w:p>
+      <w:pPr>
+        <w:rPr>
+          <w:rFonts w:eastAsia="Times New Roman"/>
+        </w:rPr>
+      </w:pPr>
       <w:r>
         <w:rPr>
           <w:rFonts w:eastAsia="Times New Roman"/>
@@ -465,16 +436,17 @@
         <w:rPr>
           <w:noProof/>
         </w:rPr>
+        <w:lastRenderedPageBreak/>
         <mc:AlternateContent>
           <mc:Choice Requires="wps">
             <w:drawing>
               <wp:anchor distT="0" distB="0" distL="114300" distR="114300" simplePos="0" relativeHeight="251666432" behindDoc="0" locked="0" layoutInCell="1" allowOverlap="1" wp14:anchorId="1D007BD5" wp14:editId="369B69F4">
                 <wp:simplePos x="0" y="0"/>
                 <wp:positionH relativeFrom="column">
-                  <wp:posOffset>3149600</wp:posOffset>
+                  <wp:posOffset>3096029</wp:posOffset>
                 </wp:positionH>
                 <wp:positionV relativeFrom="paragraph">
-                  <wp:posOffset>3329940</wp:posOffset>
+                  <wp:posOffset>3286125</wp:posOffset>
                 </wp:positionV>
                 <wp:extent cx="752475" cy="381000"/>
                 <wp:effectExtent l="0" t="0" r="28575" b="19050"/>
@@ -537,7 +509,7 @@
           </mc:Choice>
           <mc:Fallback>
             <w:pict>
-              <v:oval id="Oval 35" o:spid="_x0000_s1026" style="position:absolute;margin-left:248pt;margin-top:262.2pt;width:59.25pt;height:30pt;z-index:251666432;visibility:visible;mso-wrap-style:square;mso-height-percent:0;mso-wrap-distance-left:9pt;mso-wrap-distance-top:0;mso-wrap-distance-right:9pt;mso-wrap-distance-bottom:0;mso-position-horizontal:absolute;mso-position-horizontal-relative:text;mso-position-vertical:absolute;mso-position-vertical-relative:text;mso-height-percent:0;mso-height-relative:margin;v-text-anchor:middle" o:gfxdata="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" fillcolor="red" strokecolor="red" strokeweight="2pt">
+              <v:oval id="Oval 35" o:spid="_x0000_s1026" style="position:absolute;margin-left:243.8pt;margin-top:258.75pt;width:59.25pt;height:30pt;z-index:251666432;visibility:visible;mso-wrap-style:square;mso-height-percent:0;mso-wrap-distance-left:9pt;mso-wrap-distance-top:0;mso-wrap-distance-right:9pt;mso-wrap-distance-bottom:0;mso-position-horizontal:absolute;mso-position-horizontal-relative:text;mso-position-vertical:absolute;mso-position-vertical-relative:text;mso-height-percent:0;mso-height-relative:margin;v-text-anchor:middle" o:gfxdata="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" fillcolor="red" strokecolor="red" strokeweight="2pt">
                 <v:fill opacity="0"/>
               </v:oval>
             </w:pict>
@@ -546,23 +518,32 @@
       </w:r>
       <w:r>
         <w:rPr>
+          <w:rFonts w:eastAsia="Times New Roman"/>
           <w:noProof/>
         </w:rPr>
         <w:drawing>
-          <wp:inline distT="0" distB="0" distL="0" distR="0" wp14:anchorId="0671A010" wp14:editId="7FA09D8D">
-            <wp:extent cx="4902200" cy="3797300"/>
+          <wp:inline distT="0" distB="0" distL="0" distR="0">
+            <wp:extent cx="4839376" cy="3734321"/>
             <wp:effectExtent l="0" t="0" r="0" b="0"/>
-            <wp:docPr id="2" name="Picture 2"/>
-            <wp:cNvGraphicFramePr/>
+            <wp:docPr id="14" name="Picture 14"/>
+            <wp:cNvGraphicFramePr>
+              <a:graphicFrameLocks xmlns:a="http://schemas.openxmlformats.org/drawingml/2006/main" noChangeAspect="1"/>
+            </wp:cNvGraphicFramePr>
             <a:graphic xmlns:a="http://schemas.openxmlformats.org/drawingml/2006/main">
               <a:graphicData uri="http://schemas.openxmlformats.org/drawingml/2006/picture">
                 <pic:pic xmlns:pic="http://schemas.openxmlformats.org/drawingml/2006/picture">
                   <pic:nvPicPr>
-                    <pic:cNvPr id="2" name="Picture 2"/>
+                    <pic:cNvPr id="0" name="Capture2.PNG"/>
                     <pic:cNvPicPr/>
                   </pic:nvPicPr>
                   <pic:blipFill>
-                    <a:blip r:embed="rId11"/>
+                    <a:blip r:embed="rId9">
+                      <a:extLst>
+                        <a:ext uri="{28A0092B-C50C-407E-A947-70E740481C1C}">
+                          <a14:useLocalDpi xmlns:a14="http://schemas.microsoft.com/office/drawing/2010/main" val="0"/>
+                        </a:ext>
+                      </a:extLst>
+                    </a:blip>
                     <a:stretch>
                       <a:fillRect/>
                     </a:stretch>
@@ -570,7 +551,7 @@
                   <pic:spPr>
                     <a:xfrm>
                       <a:off x="0" y="0"/>
-                      <a:ext cx="4908893" cy="3802484"/>
+                      <a:ext cx="4839376" cy="3734321"/>
                     </a:xfrm>
                     <a:prstGeom prst="rect">
                       <a:avLst/>
@@ -596,38 +577,6 @@
           <w:rFonts w:eastAsia="Times New Roman"/>
         </w:rPr>
       </w:pPr>
-    </w:p>
-    <w:p>
-      <w:pPr>
-        <w:rPr>
-          <w:rFonts w:eastAsia="Times New Roman"/>
-        </w:rPr>
-      </w:pPr>
-      <w:r>
-        <w:rPr>
-          <w:rFonts w:eastAsia="Times New Roman"/>
-        </w:rPr>
-        <w:lastRenderedPageBreak/>
-        <w:t xml:space="preserve">Step </w:t>
-      </w:r>
-      <w:r>
-        <w:rPr>
-          <w:rFonts w:eastAsia="Times New Roman"/>
-        </w:rPr>
-        <w:t>5</w:t>
-      </w:r>
-      <w:r>
-        <w:rPr>
-          <w:rFonts w:eastAsia="Times New Roman"/>
-        </w:rPr>
-        <w:t>: Click the “Next” button</w:t>
-      </w:r>
-      <w:r>
-        <w:rPr>
-          <w:rFonts w:eastAsia="Times New Roman"/>
-        </w:rPr>
-        <w:t>.  Unless you have a very good reason to do otherwise, and you know what you’re doing, leave all of the optional components selected.</w:t>
-      </w:r>
       <w:r>
         <w:rPr>
           <w:noProof/>
@@ -635,13 +584,13 @@
         <mc:AlternateContent>
           <mc:Choice Requires="wps">
             <w:drawing>
-              <wp:anchor distT="0" distB="0" distL="114300" distR="114300" simplePos="0" relativeHeight="251668480" behindDoc="0" locked="0" layoutInCell="1" allowOverlap="1" wp14:anchorId="1D007BD5" wp14:editId="369B69F4">
+              <wp:anchor distT="0" distB="0" distL="114300" distR="114300" simplePos="0" relativeHeight="251668480" behindDoc="0" locked="0" layoutInCell="1" allowOverlap="1" wp14:anchorId="2CDDA3CC" wp14:editId="4DE19B88">
                 <wp:simplePos x="0" y="0"/>
                 <wp:positionH relativeFrom="column">
-                  <wp:posOffset>3216275</wp:posOffset>
+                  <wp:posOffset>3112366</wp:posOffset>
                 </wp:positionH>
                 <wp:positionV relativeFrom="paragraph">
-                  <wp:posOffset>3308985</wp:posOffset>
+                  <wp:posOffset>3639185</wp:posOffset>
                 </wp:positionV>
                 <wp:extent cx="752475" cy="381000"/>
                 <wp:effectExtent l="0" t="0" r="28575" b="19050"/>
@@ -704,7 +653,7 @@
           </mc:Choice>
           <mc:Fallback>
             <w:pict>
-              <v:oval id="Oval 36" o:spid="_x0000_s1026" style="position:absolute;margin-left:253.25pt;margin-top:260.55pt;width:59.25pt;height:30pt;z-index:251668480;visibility:visible;mso-wrap-style:square;mso-height-percent:0;mso-wrap-distance-left:9pt;mso-wrap-distance-top:0;mso-wrap-distance-right:9pt;mso-wrap-distance-bottom:0;mso-position-horizontal:absolute;mso-position-horizontal-relative:text;mso-position-vertical:absolute;mso-position-vertical-relative:text;mso-height-percent:0;mso-height-relative:margin;v-text-anchor:middle" o:gfxdata="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" fillcolor="red" strokecolor="red" strokeweight="2pt">
+              <v:oval id="Oval 36" o:spid="_x0000_s1026" style="position:absolute;margin-left:245.05pt;margin-top:286.55pt;width:59.25pt;height:30pt;z-index:251668480;visibility:visible;mso-wrap-style:square;mso-height-percent:0;mso-wrap-distance-left:9pt;mso-wrap-distance-top:0;mso-wrap-distance-right:9pt;mso-wrap-distance-bottom:0;mso-position-horizontal:absolute;mso-position-horizontal-relative:text;mso-position-vertical:absolute;mso-position-vertical-relative:text;mso-height-percent:0;mso-height-relative:margin;v-text-anchor:middle" o:gfxdata="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" fillcolor="red" strokecolor="red" strokeweight="2pt">
                 <v:fill opacity="0"/>
               </v:oval>
             </w:pict>
@@ -713,23 +662,56 @@
       </w:r>
       <w:r>
         <w:rPr>
+          <w:rFonts w:eastAsia="Times New Roman"/>
+        </w:rPr>
+        <w:t xml:space="preserve">Step </w:t>
+      </w:r>
+      <w:r>
+        <w:rPr>
+          <w:rFonts w:eastAsia="Times New Roman"/>
+        </w:rPr>
+        <w:t>5</w:t>
+      </w:r>
+      <w:r>
+        <w:rPr>
+          <w:rFonts w:eastAsia="Times New Roman"/>
+        </w:rPr>
+        <w:t>: Click the “Next” button</w:t>
+      </w:r>
+      <w:r>
+        <w:rPr>
+          <w:rFonts w:eastAsia="Times New Roman"/>
+        </w:rPr>
+        <w:t>.  Unless you have a very good reason to do otherwise, and you know what you’re doing, leave all of the optional components selected.</w:t>
+      </w:r>
+      <w:r>
+        <w:rPr>
+          <w:rFonts w:eastAsia="Times New Roman"/>
           <w:noProof/>
         </w:rPr>
         <w:drawing>
-          <wp:inline distT="0" distB="0" distL="0" distR="0" wp14:anchorId="0245BF2E" wp14:editId="20601F6F">
-            <wp:extent cx="4940300" cy="3784600"/>
-            <wp:effectExtent l="0" t="0" r="0" b="6350"/>
-            <wp:docPr id="3" name="Picture 3"/>
-            <wp:cNvGraphicFramePr/>
+          <wp:inline distT="0" distB="0" distL="0" distR="0">
+            <wp:extent cx="4820323" cy="3781953"/>
+            <wp:effectExtent l="0" t="0" r="0" b="9525"/>
+            <wp:docPr id="15" name="Picture 15"/>
+            <wp:cNvGraphicFramePr>
+              <a:graphicFrameLocks xmlns:a="http://schemas.openxmlformats.org/drawingml/2006/main" noChangeAspect="1"/>
+            </wp:cNvGraphicFramePr>
             <a:graphic xmlns:a="http://schemas.openxmlformats.org/drawingml/2006/main">
               <a:graphicData uri="http://schemas.openxmlformats.org/drawingml/2006/picture">
                 <pic:pic xmlns:pic="http://schemas.openxmlformats.org/drawingml/2006/picture">
                   <pic:nvPicPr>
-                    <pic:cNvPr id="3" name="Picture 3"/>
+                    <pic:cNvPr id="0" name="Capture3.PNG"/>
                     <pic:cNvPicPr/>
                   </pic:nvPicPr>
                   <pic:blipFill>
-                    <a:blip r:embed="rId12"/>
+                    <a:blip r:embed="rId10">
+                      <a:extLst>
+                        <a:ext uri="{28A0092B-C50C-407E-A947-70E740481C1C}">
+                          <a14:useLocalDpi xmlns:a14="http://schemas.microsoft.com/office/drawing/2010/main" val="0"/>
+                        </a:ext>
+                      </a:extLst>
+                    </a:blip>
                     <a:stretch>
                       <a:fillRect/>
                     </a:stretch>
@@ -737,7 +719,7 @@
                   <pic:spPr>
                     <a:xfrm>
                       <a:off x="0" y="0"/>
-                      <a:ext cx="4947045" cy="3789767"/>
+                      <a:ext cx="4820323" cy="3781953"/>
                     </a:xfrm>
                     <a:prstGeom prst="rect">
                       <a:avLst/>
@@ -765,37 +747,19 @@
       </w:pPr>
       <w:r>
         <w:rPr>
-          <w:rFonts w:eastAsia="Times New Roman"/>
+          <w:noProof/>
         </w:rPr>
         <w:lastRenderedPageBreak/>
-        <w:t>Step 6</w:t>
-      </w:r>
-      <w:r>
-        <w:rPr>
-          <w:rFonts w:eastAsia="Times New Roman"/>
-        </w:rPr>
-        <w:t>: Click the “Next” button</w:t>
-      </w:r>
-      <w:r>
-        <w:rPr>
-          <w:rFonts w:eastAsia="Times New Roman"/>
-        </w:rPr>
-        <w:t>.</w:t>
-      </w:r>
-      <w:r>
-        <w:rPr>
-          <w:noProof/>
-        </w:rPr>
         <mc:AlternateContent>
           <mc:Choice Requires="wps">
             <w:drawing>
-              <wp:anchor distT="0" distB="0" distL="114300" distR="114300" simplePos="0" relativeHeight="251670528" behindDoc="0" locked="0" layoutInCell="1" allowOverlap="1" wp14:anchorId="1D007BD5" wp14:editId="369B69F4">
+              <wp:anchor distT="0" distB="0" distL="114300" distR="114300" simplePos="0" relativeHeight="251670528" behindDoc="0" locked="0" layoutInCell="1" allowOverlap="1" wp14:anchorId="7D2D319E" wp14:editId="49D56F96">
                 <wp:simplePos x="0" y="0"/>
                 <wp:positionH relativeFrom="column">
-                  <wp:posOffset>3044825</wp:posOffset>
+                  <wp:posOffset>3098800</wp:posOffset>
                 </wp:positionH>
                 <wp:positionV relativeFrom="paragraph">
-                  <wp:posOffset>3390265</wp:posOffset>
+                  <wp:posOffset>3474489</wp:posOffset>
                 </wp:positionV>
                 <wp:extent cx="752475" cy="381000"/>
                 <wp:effectExtent l="0" t="0" r="28575" b="19050"/>
@@ -858,7 +822,7 @@
           </mc:Choice>
           <mc:Fallback>
             <w:pict>
-              <v:oval id="Oval 37" o:spid="_x0000_s1026" style="position:absolute;margin-left:239.75pt;margin-top:266.95pt;width:59.25pt;height:30pt;z-index:251670528;visibility:visible;mso-wrap-style:square;mso-height-percent:0;mso-wrap-distance-left:9pt;mso-wrap-distance-top:0;mso-wrap-distance-right:9pt;mso-wrap-distance-bottom:0;mso-position-horizontal:absolute;mso-position-horizontal-relative:text;mso-position-vertical:absolute;mso-position-vertical-relative:text;mso-height-percent:0;mso-height-relative:margin;v-text-anchor:middle" o:gfxdata="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" fillcolor="red" strokecolor="red" strokeweight="2pt">
+              <v:oval id="Oval 37" o:spid="_x0000_s1026" style="position:absolute;margin-left:244pt;margin-top:273.6pt;width:59.25pt;height:30pt;z-index:251670528;visibility:visible;mso-wrap-style:square;mso-height-percent:0;mso-wrap-distance-left:9pt;mso-wrap-distance-top:0;mso-wrap-distance-right:9pt;mso-wrap-distance-bottom:0;mso-position-horizontal:absolute;mso-position-horizontal-relative:text;mso-position-vertical:absolute;mso-position-vertical-relative:text;mso-height-percent:0;mso-height-relative:margin;v-text-anchor:middle" o:gfxdata="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" fillcolor="red" strokecolor="red" strokeweight="2pt">
                 <v:fill opacity="0"/>
               </v:oval>
             </w:pict>
@@ -867,23 +831,50 @@
       </w:r>
       <w:r>
         <w:rPr>
+          <w:rFonts w:eastAsia="Times New Roman"/>
+        </w:rPr>
+        <w:t>Step 6</w:t>
+      </w:r>
+      <w:r>
+        <w:rPr>
+          <w:rFonts w:eastAsia="Times New Roman"/>
+        </w:rPr>
+        <w:t>: Click the “Next” button</w:t>
+      </w:r>
+      <w:r>
+        <w:rPr>
+          <w:rFonts w:eastAsia="Times New Roman"/>
+        </w:rPr>
+        <w:t>.</w:t>
+      </w:r>
+      <w:r>
+        <w:rPr>
+          <w:rFonts w:eastAsia="Times New Roman"/>
           <w:noProof/>
         </w:rPr>
         <w:drawing>
-          <wp:inline distT="0" distB="0" distL="0" distR="0" wp14:anchorId="59FB0BA2" wp14:editId="2FF45490">
-            <wp:extent cx="4775200" cy="3898900"/>
-            <wp:effectExtent l="0" t="0" r="6350" b="6350"/>
-            <wp:docPr id="4" name="Picture 4"/>
-            <wp:cNvGraphicFramePr/>
+          <wp:inline distT="0" distB="0" distL="0" distR="0">
+            <wp:extent cx="4810797" cy="3724795"/>
+            <wp:effectExtent l="0" t="0" r="8890" b="9525"/>
+            <wp:docPr id="16" name="Picture 16"/>
+            <wp:cNvGraphicFramePr>
+              <a:graphicFrameLocks xmlns:a="http://schemas.openxmlformats.org/drawingml/2006/main" noChangeAspect="1"/>
+            </wp:cNvGraphicFramePr>
             <a:graphic xmlns:a="http://schemas.openxmlformats.org/drawingml/2006/main">
               <a:graphicData uri="http://schemas.openxmlformats.org/drawingml/2006/picture">
                 <pic:pic xmlns:pic="http://schemas.openxmlformats.org/drawingml/2006/picture">
                   <pic:nvPicPr>
-                    <pic:cNvPr id="4" name="Picture 4"/>
+                    <pic:cNvPr id="0" name="Capture4.PNG"/>
                     <pic:cNvPicPr/>
                   </pic:nvPicPr>
                   <pic:blipFill>
-                    <a:blip r:embed="rId13"/>
+                    <a:blip r:embed="rId11">
+                      <a:extLst>
+                        <a:ext uri="{28A0092B-C50C-407E-A947-70E740481C1C}">
+                          <a14:useLocalDpi xmlns:a14="http://schemas.microsoft.com/office/drawing/2010/main" val="0"/>
+                        </a:ext>
+                      </a:extLst>
+                    </a:blip>
                     <a:stretch>
                       <a:fillRect/>
                     </a:stretch>
@@ -891,7 +882,7 @@
                   <pic:spPr>
                     <a:xfrm>
                       <a:off x="0" y="0"/>
-                      <a:ext cx="4781719" cy="3904223"/>
+                      <a:ext cx="4810797" cy="3724795"/>
                     </a:xfrm>
                     <a:prstGeom prst="rect">
                       <a:avLst/>
@@ -1045,7 +1036,25 @@
         <w:rPr>
           <w:rFonts w:eastAsia="Times New Roman"/>
         </w:rPr>
-        <w:t>If you are installing this else where you will have to get this information from a network administrator.</w:t>
+        <w:t>If you are installing this else</w:t>
+      </w:r>
+      <w:r>
+        <w:rPr>
+          <w:rFonts w:eastAsia="Times New Roman"/>
+        </w:rPr>
+        <w:t>where</w:t>
+      </w:r>
+      <w:r>
+        <w:rPr>
+          <w:rFonts w:eastAsia="Times New Roman"/>
+        </w:rPr>
+        <w:t>,</w:t>
+      </w:r>
+      <w:r>
+        <w:rPr>
+          <w:rFonts w:eastAsia="Times New Roman"/>
+        </w:rPr>
+        <w:t xml:space="preserve"> you will have to get this information from a network administrator.</w:t>
       </w:r>
       <w:r>
         <w:rPr>
@@ -1086,13 +1095,13 @@
         <mc:AlternateContent>
           <mc:Choice Requires="wps">
             <w:drawing>
-              <wp:anchor distT="0" distB="0" distL="114300" distR="114300" simplePos="0" relativeHeight="251672576" behindDoc="0" locked="0" layoutInCell="1" allowOverlap="1" wp14:anchorId="7A558723" wp14:editId="3E2E4738">
+              <wp:anchor distT="0" distB="0" distL="114300" distR="114300" simplePos="0" relativeHeight="251672576" behindDoc="0" locked="0" layoutInCell="1" allowOverlap="1" wp14:anchorId="3CD64AB2" wp14:editId="03FC5A0C">
                 <wp:simplePos x="0" y="0"/>
                 <wp:positionH relativeFrom="column">
-                  <wp:posOffset>2959100</wp:posOffset>
+                  <wp:posOffset>3111731</wp:posOffset>
                 </wp:positionH>
                 <wp:positionV relativeFrom="paragraph">
-                  <wp:posOffset>3232785</wp:posOffset>
+                  <wp:posOffset>3273425</wp:posOffset>
                 </wp:positionV>
                 <wp:extent cx="752475" cy="381000"/>
                 <wp:effectExtent l="0" t="0" r="28575" b="19050"/>
@@ -1155,7 +1164,7 @@
           </mc:Choice>
           <mc:Fallback>
             <w:pict>
-              <v:oval id="Oval 38" o:spid="_x0000_s1026" style="position:absolute;margin-left:233pt;margin-top:254.55pt;width:59.25pt;height:30pt;z-index:251672576;visibility:visible;mso-wrap-style:square;mso-height-percent:0;mso-wrap-distance-left:9pt;mso-wrap-distance-top:0;mso-wrap-distance-right:9pt;mso-wrap-distance-bottom:0;mso-position-horizontal:absolute;mso-position-horizontal-relative:text;mso-position-vertical:absolute;mso-position-vertical-relative:text;mso-height-percent:0;mso-height-relative:margin;v-text-anchor:middle" o:gfxdata="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" fillcolor="red" strokecolor="red" strokeweight="2pt">
+              <v:oval id="Oval 38" o:spid="_x0000_s1026" style="position:absolute;margin-left:245pt;margin-top:257.75pt;width:59.25pt;height:30pt;z-index:251672576;visibility:visible;mso-wrap-style:square;mso-height-percent:0;mso-wrap-distance-left:9pt;mso-wrap-distance-top:0;mso-wrap-distance-right:9pt;mso-wrap-distance-bottom:0;mso-position-horizontal:absolute;mso-position-horizontal-relative:text;mso-position-vertical:absolute;mso-position-vertical-relative:text;mso-height-percent:0;mso-height-relative:margin;v-text-anchor:middle" o:gfxdata="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" fillcolor="red" strokecolor="red" strokeweight="2pt">
                 <v:fill opacity="0"/>
               </v:oval>
             </w:pict>
@@ -1169,7 +1178,93 @@
         <mc:AlternateContent>
           <mc:Choice Requires="wps">
             <w:drawing>
-              <wp:anchor distT="0" distB="0" distL="114300" distR="114300" simplePos="0" relativeHeight="251724800" behindDoc="0" locked="0" layoutInCell="1" allowOverlap="1" wp14:anchorId="05350271" wp14:editId="5DAB6A29">
+              <wp:anchor distT="0" distB="0" distL="114300" distR="114300" simplePos="0" relativeHeight="251722752" behindDoc="0" locked="0" layoutInCell="1" allowOverlap="1" wp14:anchorId="315D50B5" wp14:editId="63EE022C">
+                <wp:simplePos x="0" y="0"/>
+                <wp:positionH relativeFrom="column">
+                  <wp:posOffset>1254529</wp:posOffset>
+                </wp:positionH>
+                <wp:positionV relativeFrom="paragraph">
+                  <wp:posOffset>1292860</wp:posOffset>
+                </wp:positionV>
+                <wp:extent cx="1895475" cy="590550"/>
+                <wp:effectExtent l="0" t="0" r="28575" b="19050"/>
+                <wp:wrapNone/>
+                <wp:docPr id="20" name="Oval 20"/>
+                <wp:cNvGraphicFramePr/>
+                <a:graphic xmlns:a="http://schemas.openxmlformats.org/drawingml/2006/main">
+                  <a:graphicData uri="http://schemas.microsoft.com/office/word/2010/wordprocessingShape">
+                    <wps:wsp>
+                      <wps:cNvSpPr/>
+                      <wps:spPr>
+                        <a:xfrm>
+                          <a:off x="0" y="0"/>
+                          <a:ext cx="1895475" cy="590550"/>
+                        </a:xfrm>
+                        <a:prstGeom prst="ellipse">
+                          <a:avLst/>
+                        </a:prstGeom>
+                        <a:solidFill>
+                          <a:srgbClr val="FF0000">
+                            <a:alpha val="0"/>
+                          </a:srgbClr>
+                        </a:solidFill>
+                        <a:ln>
+                          <a:solidFill>
+                            <a:srgbClr val="FF0000"/>
+                          </a:solidFill>
+                        </a:ln>
+                      </wps:spPr>
+                      <wps:style>
+                        <a:lnRef idx="2">
+                          <a:schemeClr val="accent1">
+                            <a:shade val="50000"/>
+                          </a:schemeClr>
+                        </a:lnRef>
+                        <a:fillRef idx="1">
+                          <a:schemeClr val="accent1"/>
+                        </a:fillRef>
+                        <a:effectRef idx="0">
+                          <a:schemeClr val="accent1"/>
+                        </a:effectRef>
+                        <a:fontRef idx="minor">
+                          <a:schemeClr val="lt1"/>
+                        </a:fontRef>
+                      </wps:style>
+                      <wps:bodyPr rot="0" spcFirstLastPara="0" vertOverflow="overflow" horzOverflow="overflow" vert="horz" wrap="square" lIns="91440" tIns="45720" rIns="91440" bIns="45720" numCol="1" spcCol="0" rtlCol="0" fromWordArt="0" anchor="ctr" anchorCtr="0" forceAA="0" compatLnSpc="1">
+                        <a:prstTxWarp prst="textNoShape">
+                          <a:avLst/>
+                        </a:prstTxWarp>
+                        <a:noAutofit/>
+                      </wps:bodyPr>
+                    </wps:wsp>
+                  </a:graphicData>
+                </a:graphic>
+                <wp14:sizeRelH relativeFrom="margin">
+                  <wp14:pctWidth>0</wp14:pctWidth>
+                </wp14:sizeRelH>
+                <wp14:sizeRelV relativeFrom="margin">
+                  <wp14:pctHeight>0</wp14:pctHeight>
+                </wp14:sizeRelV>
+              </wp:anchor>
+            </w:drawing>
+          </mc:Choice>
+          <mc:Fallback>
+            <w:pict>
+              <v:oval id="Oval 20" o:spid="_x0000_s1026" style="position:absolute;margin-left:98.8pt;margin-top:101.8pt;width:149.25pt;height:46.5pt;z-index:251722752;visibility:visible;mso-wrap-style:square;mso-width-percent:0;mso-height-percent:0;mso-wrap-distance-left:9pt;mso-wrap-distance-top:0;mso-wrap-distance-right:9pt;mso-wrap-distance-bottom:0;mso-position-horizontal:absolute;mso-position-horizontal-relative:text;mso-position-vertical:absolute;mso-position-vertical-relative:text;mso-width-percent:0;mso-height-percent:0;mso-width-relative:margin;mso-height-relative:margin;v-text-anchor:middle" o:gfxdata="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" fillcolor="red" strokecolor="red" strokeweight="2pt">
+                <v:fill opacity="0"/>
+              </v:oval>
+            </w:pict>
+          </mc:Fallback>
+        </mc:AlternateContent>
+      </w:r>
+      <w:r>
+        <w:rPr>
+          <w:noProof/>
+        </w:rPr>
+        <mc:AlternateContent>
+          <mc:Choice Requires="wps">
+            <w:drawing>
+              <wp:anchor distT="0" distB="0" distL="114300" distR="114300" simplePos="0" relativeHeight="251724800" behindDoc="0" locked="0" layoutInCell="1" allowOverlap="1" wp14:anchorId="5A7FA49D" wp14:editId="6DDAF22D">
                 <wp:simplePos x="0" y="0"/>
                 <wp:positionH relativeFrom="column">
                   <wp:posOffset>212725</wp:posOffset>
@@ -1250,99 +1345,14 @@
       </w:r>
       <w:r>
         <w:rPr>
+          <w:rFonts w:eastAsia="Times New Roman"/>
           <w:noProof/>
         </w:rPr>
-        <mc:AlternateContent>
-          <mc:Choice Requires="wps">
-            <w:drawing>
-              <wp:anchor distT="0" distB="0" distL="114300" distR="114300" simplePos="0" relativeHeight="251722752" behindDoc="0" locked="0" layoutInCell="1" allowOverlap="1" wp14:anchorId="1414A12E" wp14:editId="767825F8">
-                <wp:simplePos x="0" y="0"/>
-                <wp:positionH relativeFrom="column">
-                  <wp:posOffset>1235075</wp:posOffset>
-                </wp:positionH>
-                <wp:positionV relativeFrom="paragraph">
-                  <wp:posOffset>1252220</wp:posOffset>
-                </wp:positionV>
-                <wp:extent cx="1895475" cy="590550"/>
-                <wp:effectExtent l="0" t="0" r="28575" b="19050"/>
-                <wp:wrapNone/>
-                <wp:docPr id="20" name="Oval 20"/>
-                <wp:cNvGraphicFramePr/>
-                <a:graphic xmlns:a="http://schemas.openxmlformats.org/drawingml/2006/main">
-                  <a:graphicData uri="http://schemas.microsoft.com/office/word/2010/wordprocessingShape">
-                    <wps:wsp>
-                      <wps:cNvSpPr/>
-                      <wps:spPr>
-                        <a:xfrm>
-                          <a:off x="0" y="0"/>
-                          <a:ext cx="1895475" cy="590550"/>
-                        </a:xfrm>
-                        <a:prstGeom prst="ellipse">
-                          <a:avLst/>
-                        </a:prstGeom>
-                        <a:solidFill>
-                          <a:srgbClr val="FF0000">
-                            <a:alpha val="0"/>
-                          </a:srgbClr>
-                        </a:solidFill>
-                        <a:ln>
-                          <a:solidFill>
-                            <a:srgbClr val="FF0000"/>
-                          </a:solidFill>
-                        </a:ln>
-                      </wps:spPr>
-                      <wps:style>
-                        <a:lnRef idx="2">
-                          <a:schemeClr val="accent1">
-                            <a:shade val="50000"/>
-                          </a:schemeClr>
-                        </a:lnRef>
-                        <a:fillRef idx="1">
-                          <a:schemeClr val="accent1"/>
-                        </a:fillRef>
-                        <a:effectRef idx="0">
-                          <a:schemeClr val="accent1"/>
-                        </a:effectRef>
-                        <a:fontRef idx="minor">
-                          <a:schemeClr val="lt1"/>
-                        </a:fontRef>
-                      </wps:style>
-                      <wps:bodyPr rot="0" spcFirstLastPara="0" vertOverflow="overflow" horzOverflow="overflow" vert="horz" wrap="square" lIns="91440" tIns="45720" rIns="91440" bIns="45720" numCol="1" spcCol="0" rtlCol="0" fromWordArt="0" anchor="ctr" anchorCtr="0" forceAA="0" compatLnSpc="1">
-                        <a:prstTxWarp prst="textNoShape">
-                          <a:avLst/>
-                        </a:prstTxWarp>
-                        <a:noAutofit/>
-                      </wps:bodyPr>
-                    </wps:wsp>
-                  </a:graphicData>
-                </a:graphic>
-                <wp14:sizeRelH relativeFrom="margin">
-                  <wp14:pctWidth>0</wp14:pctWidth>
-                </wp14:sizeRelH>
-                <wp14:sizeRelV relativeFrom="margin">
-                  <wp14:pctHeight>0</wp14:pctHeight>
-                </wp14:sizeRelV>
-              </wp:anchor>
-            </w:drawing>
-          </mc:Choice>
-          <mc:Fallback>
-            <w:pict>
-              <v:oval id="Oval 20" o:spid="_x0000_s1026" style="position:absolute;margin-left:97.25pt;margin-top:98.6pt;width:149.25pt;height:46.5pt;z-index:251722752;visibility:visible;mso-wrap-style:square;mso-width-percent:0;mso-height-percent:0;mso-wrap-distance-left:9pt;mso-wrap-distance-top:0;mso-wrap-distance-right:9pt;mso-wrap-distance-bottom:0;mso-position-horizontal:absolute;mso-position-horizontal-relative:text;mso-position-vertical:absolute;mso-position-vertical-relative:text;mso-width-percent:0;mso-height-percent:0;mso-width-relative:margin;mso-height-relative:margin;v-text-anchor:middle" o:gfxdata="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" fillcolor="red" strokecolor="red" strokeweight="2pt">
-                <v:fill opacity="0"/>
-              </v:oval>
-            </w:pict>
-          </mc:Fallback>
-        </mc:AlternateContent>
-      </w:r>
-      <w:r>
-        <w:rPr>
-          <w:noProof/>
-        </w:rPr>
         <w:drawing>
-          <wp:inline distT="0" distB="0" distL="0" distR="0" wp14:anchorId="2EF019C1" wp14:editId="6E868BFA">
-            <wp:extent cx="4549140" cy="3726180"/>
-            <wp:effectExtent l="0" t="0" r="3810" b="7620"/>
-            <wp:docPr id="1" name="Picture 1"/>
+          <wp:inline distT="0" distB="0" distL="0" distR="0">
+            <wp:extent cx="4829849" cy="3743848"/>
+            <wp:effectExtent l="0" t="0" r="0" b="9525"/>
+            <wp:docPr id="17" name="Picture 17"/>
             <wp:cNvGraphicFramePr>
               <a:graphicFrameLocks xmlns:a="http://schemas.openxmlformats.org/drawingml/2006/main" noChangeAspect="1"/>
             </wp:cNvGraphicFramePr>
@@ -1350,11 +1360,17 @@
               <a:graphicData uri="http://schemas.openxmlformats.org/drawingml/2006/picture">
                 <pic:pic xmlns:pic="http://schemas.openxmlformats.org/drawingml/2006/picture">
                   <pic:nvPicPr>
-                    <pic:cNvPr id="0" name=""/>
+                    <pic:cNvPr id="0" name="Capture5.PNG"/>
                     <pic:cNvPicPr/>
                   </pic:nvPicPr>
                   <pic:blipFill>
-                    <a:blip r:embed="rId14"/>
+                    <a:blip r:embed="rId12">
+                      <a:extLst>
+                        <a:ext uri="{28A0092B-C50C-407E-A947-70E740481C1C}">
+                          <a14:useLocalDpi xmlns:a14="http://schemas.microsoft.com/office/drawing/2010/main" val="0"/>
+                        </a:ext>
+                      </a:extLst>
+                    </a:blip>
                     <a:stretch>
                       <a:fillRect/>
                     </a:stretch>
@@ -1362,7 +1378,7 @@
                   <pic:spPr>
                     <a:xfrm>
                       <a:off x="0" y="0"/>
-                      <a:ext cx="4549140" cy="3726180"/>
+                      <a:ext cx="4829849" cy="3743848"/>
                     </a:xfrm>
                     <a:prstGeom prst="rect">
                       <a:avLst/>
@@ -1395,105 +1411,168 @@
           <w:rFonts w:eastAsia="Times New Roman"/>
         </w:rPr>
       </w:pPr>
+    </w:p>
+    <w:p>
+      <w:pPr>
+        <w:rPr>
+          <w:rFonts w:eastAsia="Times New Roman"/>
+        </w:rPr>
+      </w:pPr>
+    </w:p>
+    <w:p>
+      <w:pPr>
+        <w:rPr>
+          <w:rFonts w:eastAsia="Times New Roman"/>
+        </w:rPr>
+      </w:pPr>
+    </w:p>
+    <w:p>
+      <w:pPr>
+        <w:rPr>
+          <w:rFonts w:eastAsia="Times New Roman"/>
+        </w:rPr>
+      </w:pPr>
+    </w:p>
+    <w:p>
+      <w:pPr>
+        <w:rPr>
+          <w:rFonts w:eastAsia="Times New Roman"/>
+        </w:rPr>
+      </w:pPr>
+    </w:p>
+    <w:p>
+      <w:pPr>
+        <w:rPr>
+          <w:rFonts w:eastAsia="Times New Roman"/>
+        </w:rPr>
+      </w:pPr>
+    </w:p>
+    <w:p>
+      <w:pPr>
+        <w:rPr>
+          <w:rFonts w:eastAsia="Times New Roman"/>
+        </w:rPr>
+      </w:pPr>
+    </w:p>
+    <w:p>
+      <w:pPr>
+        <w:rPr>
+          <w:rFonts w:eastAsia="Times New Roman"/>
+        </w:rPr>
+      </w:pPr>
+    </w:p>
+    <w:p>
+      <w:pPr>
+        <w:rPr>
+          <w:rFonts w:eastAsia="Times New Roman"/>
+        </w:rPr>
+      </w:pPr>
+    </w:p>
+    <w:p>
+      <w:pPr>
+        <w:rPr>
+          <w:rFonts w:eastAsia="Times New Roman"/>
+        </w:rPr>
+      </w:pPr>
+    </w:p>
+    <w:p>
+      <w:pPr>
+        <w:rPr>
+          <w:rFonts w:eastAsia="Times New Roman"/>
+        </w:rPr>
+      </w:pPr>
+    </w:p>
+    <w:p>
+      <w:pPr>
+        <w:rPr>
+          <w:rFonts w:eastAsia="Times New Roman"/>
+        </w:rPr>
+      </w:pPr>
+      <w:r>
+        <w:rPr>
+          <w:rFonts w:eastAsia="Times New Roman"/>
+        </w:rPr>
+        <w:lastRenderedPageBreak/>
+        <w:t xml:space="preserve">Once the installation has begun, there may be significant delays while </w:t>
+      </w:r>
+      <w:r>
+        <w:rPr>
+          <w:rFonts w:eastAsia="Times New Roman"/>
+        </w:rPr>
+        <w:t>patient records are being loaded into the database.  During this time you will see the following screen for several minutes.  This is normal.</w:t>
+      </w:r>
+    </w:p>
+    <w:p>
+      <w:pPr>
+        <w:rPr>
+          <w:rFonts w:eastAsia="Times New Roman"/>
+        </w:rPr>
+      </w:pPr>
       <w:r>
         <w:rPr>
           <w:rFonts w:eastAsia="Times New Roman"/>
           <w:noProof/>
         </w:rPr>
-        <mc:AlternateContent>
-          <mc:Choice Requires="wps">
-            <w:drawing>
-              <wp:anchor distT="0" distB="0" distL="114300" distR="114300" simplePos="0" relativeHeight="251719680" behindDoc="0" locked="0" layoutInCell="1" allowOverlap="1" wp14:anchorId="00D557DF" wp14:editId="1398C2EE">
-                <wp:simplePos x="0" y="0"/>
-                <wp:positionH relativeFrom="column">
-                  <wp:posOffset>3155950</wp:posOffset>
-                </wp:positionH>
-                <wp:positionV relativeFrom="paragraph">
-                  <wp:posOffset>3317240</wp:posOffset>
-                </wp:positionV>
-                <wp:extent cx="745490" cy="421005"/>
-                <wp:effectExtent l="0" t="0" r="16510" b="17145"/>
-                <wp:wrapNone/>
-                <wp:docPr id="50" name="Oval 50"/>
-                <wp:cNvGraphicFramePr/>
-                <a:graphic xmlns:a="http://schemas.openxmlformats.org/drawingml/2006/main">
-                  <a:graphicData uri="http://schemas.microsoft.com/office/word/2010/wordprocessingShape">
-                    <wps:wsp>
-                      <wps:cNvSpPr/>
-                      <wps:spPr>
-                        <a:xfrm>
-                          <a:off x="0" y="0"/>
-                          <a:ext cx="745490" cy="421005"/>
-                        </a:xfrm>
-                        <a:prstGeom prst="ellipse">
-                          <a:avLst/>
-                        </a:prstGeom>
-                        <a:solidFill>
-                          <a:srgbClr val="FF0000">
-                            <a:alpha val="0"/>
-                          </a:srgbClr>
-                        </a:solidFill>
-                        <a:ln>
-                          <a:solidFill>
-                            <a:srgbClr val="FF0000"/>
-                          </a:solidFill>
-                        </a:ln>
-                      </wps:spPr>
-                      <wps:style>
-                        <a:lnRef idx="2">
-                          <a:schemeClr val="accent1">
-                            <a:shade val="50000"/>
-                          </a:schemeClr>
-                        </a:lnRef>
-                        <a:fillRef idx="1">
-                          <a:schemeClr val="accent1"/>
-                        </a:fillRef>
-                        <a:effectRef idx="0">
-                          <a:schemeClr val="accent1"/>
-                        </a:effectRef>
-                        <a:fontRef idx="minor">
-                          <a:schemeClr val="lt1"/>
-                        </a:fontRef>
-                      </wps:style>
-                      <wps:bodyPr rot="0" spcFirstLastPara="0" vertOverflow="overflow" horzOverflow="overflow" vert="horz" wrap="square" lIns="91440" tIns="45720" rIns="91440" bIns="45720" numCol="1" spcCol="0" rtlCol="0" fromWordArt="0" anchor="ctr" anchorCtr="0" forceAA="0" compatLnSpc="1">
-                        <a:prstTxWarp prst="textNoShape">
-                          <a:avLst/>
-                        </a:prstTxWarp>
-                        <a:noAutofit/>
-                      </wps:bodyPr>
-                    </wps:wsp>
-                  </a:graphicData>
-                </a:graphic>
-              </wp:anchor>
-            </w:drawing>
-          </mc:Choice>
-          <mc:Fallback>
-            <w:pict>
-              <v:oval id="Oval 50" o:spid="_x0000_s1026" style="position:absolute;margin-left:248.5pt;margin-top:261.2pt;width:58.7pt;height:33.15pt;z-index:251719680;visibility:visible;mso-wrap-style:square;mso-wrap-distance-left:9pt;mso-wrap-distance-top:0;mso-wrap-distance-right:9pt;mso-wrap-distance-bottom:0;mso-position-horizontal:absolute;mso-position-horizontal-relative:text;mso-position-vertical:absolute;mso-position-vertical-relative:text;v-text-anchor:middle" o:gfxdata="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" fillcolor="red" strokecolor="red" strokeweight="2pt">
-                <v:fill opacity="0"/>
-              </v:oval>
-            </w:pict>
-          </mc:Fallback>
-        </mc:AlternateContent>
-      </w:r>
-      <w:r>
-        <w:rPr>
-          <w:rFonts w:eastAsia="Times New Roman"/>
-        </w:rPr>
-        <w:br w:type="page"/>
-      </w:r>
-    </w:p>
-    <w:p>
-      <w:pPr>
-        <w:rPr>
-          <w:rFonts w:eastAsia="Times New Roman"/>
-        </w:rPr>
-      </w:pPr>
-      <w:r>
-        <w:rPr>
-          <w:rFonts w:eastAsia="Times New Roman"/>
-        </w:rPr>
-        <w:lastRenderedPageBreak/>
+        <w:drawing>
+          <wp:inline distT="0" distB="0" distL="0" distR="0">
+            <wp:extent cx="5943600" cy="2984500"/>
+            <wp:effectExtent l="0" t="0" r="0" b="6350"/>
+            <wp:docPr id="5" name="Picture 5"/>
+            <wp:cNvGraphicFramePr>
+              <a:graphicFrameLocks xmlns:a="http://schemas.openxmlformats.org/drawingml/2006/main" noChangeAspect="1"/>
+            </wp:cNvGraphicFramePr>
+            <a:graphic xmlns:a="http://schemas.openxmlformats.org/drawingml/2006/main">
+              <a:graphicData uri="http://schemas.openxmlformats.org/drawingml/2006/picture">
+                <pic:pic xmlns:pic="http://schemas.openxmlformats.org/drawingml/2006/picture">
+                  <pic:nvPicPr>
+                    <pic:cNvPr id="0" name="Capture.PNG"/>
+                    <pic:cNvPicPr/>
+                  </pic:nvPicPr>
+                  <pic:blipFill>
+                    <a:blip r:embed="rId13">
+                      <a:extLst>
+                        <a:ext uri="{28A0092B-C50C-407E-A947-70E740481C1C}">
+                          <a14:useLocalDpi xmlns:a14="http://schemas.microsoft.com/office/drawing/2010/main" val="0"/>
+                        </a:ext>
+                      </a:extLst>
+                    </a:blip>
+                    <a:stretch>
+                      <a:fillRect/>
+                    </a:stretch>
+                  </pic:blipFill>
+                  <pic:spPr>
+                    <a:xfrm>
+                      <a:off x="0" y="0"/>
+                      <a:ext cx="5943600" cy="2984500"/>
+                    </a:xfrm>
+                    <a:prstGeom prst="rect">
+                      <a:avLst/>
+                    </a:prstGeom>
+                  </pic:spPr>
+                </pic:pic>
+              </a:graphicData>
+            </a:graphic>
+          </wp:inline>
+        </w:drawing>
+      </w:r>
+    </w:p>
+    <w:p>
+      <w:pPr>
+        <w:rPr>
+          <w:rFonts w:eastAsia="Times New Roman"/>
+        </w:rPr>
+      </w:pPr>
+    </w:p>
+    <w:p>
+      <w:pPr>
+        <w:rPr>
+          <w:rFonts w:eastAsia="Times New Roman"/>
+        </w:rPr>
+      </w:pPr>
+      <w:r>
+        <w:rPr>
+          <w:rFonts w:eastAsia="Times New Roman"/>
+        </w:rPr>
         <w:t xml:space="preserve">Step </w:t>
       </w:r>
       <w:r>
@@ -1521,7 +1600,6 @@
         <w:t xml:space="preserve"> reboot later” and then click the “Finish” button</w:t>
       </w:r>
     </w:p>
-    <w:bookmarkStart w:id="0" w:name="_GoBack"/>
     <w:p>
       <w:pPr>
         <w:rPr>
@@ -1538,10 +1616,10 @@
               <wp:anchor distT="0" distB="0" distL="114300" distR="114300" simplePos="0" relativeHeight="251715584" behindDoc="0" locked="0" layoutInCell="1" allowOverlap="1" wp14:anchorId="06A8FB4D" wp14:editId="1BBD5AC5">
                 <wp:simplePos x="0" y="0"/>
                 <wp:positionH relativeFrom="column">
-                  <wp:posOffset>3143250</wp:posOffset>
+                  <wp:posOffset>3121256</wp:posOffset>
                 </wp:positionH>
                 <wp:positionV relativeFrom="paragraph">
-                  <wp:posOffset>3333750</wp:posOffset>
+                  <wp:posOffset>3312160</wp:posOffset>
                 </wp:positionV>
                 <wp:extent cx="752475" cy="381000"/>
                 <wp:effectExtent l="0" t="0" r="28575" b="19050"/>
@@ -1604,7 +1682,7 @@
           </mc:Choice>
           <mc:Fallback>
             <w:pict>
-              <v:oval id="Oval 59" o:spid="_x0000_s1026" style="position:absolute;margin-left:247.5pt;margin-top:262.5pt;width:59.25pt;height:30pt;z-index:251715584;visibility:visible;mso-wrap-style:square;mso-height-percent:0;mso-wrap-distance-left:9pt;mso-wrap-distance-top:0;mso-wrap-distance-right:9pt;mso-wrap-distance-bottom:0;mso-position-horizontal:absolute;mso-position-horizontal-relative:text;mso-position-vertical:absolute;mso-position-vertical-relative:text;mso-height-percent:0;mso-height-relative:margin;v-text-anchor:middle" o:gfxdata="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" fillcolor="red" strokecolor="red" strokeweight="2pt">
+              <v:oval id="Oval 59" o:spid="_x0000_s1026" style="position:absolute;margin-left:245.75pt;margin-top:260.8pt;width:59.25pt;height:30pt;z-index:251715584;visibility:visible;mso-wrap-style:square;mso-height-percent:0;mso-wrap-distance-left:9pt;mso-wrap-distance-top:0;mso-wrap-distance-right:9pt;mso-wrap-distance-bottom:0;mso-position-horizontal:absolute;mso-position-horizontal-relative:text;mso-position-vertical:absolute;mso-position-vertical-relative:text;mso-height-percent:0;mso-height-relative:margin;v-text-anchor:middle" o:gfxdata="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" fillcolor="red" strokecolor="red" strokeweight="2pt">
                 <v:fill opacity="0"/>
               </v:oval>
             </w:pict>
@@ -1617,10 +1695,10 @@
           <w:noProof/>
         </w:rPr>
         <w:drawing>
-          <wp:inline distT="0" distB="0" distL="0" distR="0" wp14:anchorId="588AC128" wp14:editId="5E2104A7">
-            <wp:extent cx="4906060" cy="3858164"/>
-            <wp:effectExtent l="0" t="0" r="8890" b="9525"/>
-            <wp:docPr id="29" name="Picture 29"/>
+          <wp:inline distT="0" distB="0" distL="0" distR="0">
+            <wp:extent cx="4820323" cy="3715269"/>
+            <wp:effectExtent l="0" t="0" r="0" b="0"/>
+            <wp:docPr id="19" name="Picture 19"/>
             <wp:cNvGraphicFramePr>
               <a:graphicFrameLocks xmlns:a="http://schemas.openxmlformats.org/drawingml/2006/main" noChangeAspect="1"/>
             </wp:cNvGraphicFramePr>
@@ -1628,11 +1706,11 @@
               <a:graphicData uri="http://schemas.openxmlformats.org/drawingml/2006/picture">
                 <pic:pic xmlns:pic="http://schemas.openxmlformats.org/drawingml/2006/picture">
                   <pic:nvPicPr>
-                    <pic:cNvPr id="0" name="step 31.png"/>
+                    <pic:cNvPr id="0" name="Capture6.PNG"/>
                     <pic:cNvPicPr/>
                   </pic:nvPicPr>
                   <pic:blipFill>
-                    <a:blip r:embed="rId15">
+                    <a:blip r:embed="rId14">
                       <a:extLst>
                         <a:ext uri="{28A0092B-C50C-407E-A947-70E740481C1C}">
                           <a14:useLocalDpi xmlns:a14="http://schemas.microsoft.com/office/drawing/2010/main" val="0"/>
@@ -1646,7 +1724,7 @@
                   <pic:spPr>
                     <a:xfrm>
                       <a:off x="0" y="0"/>
-                      <a:ext cx="4906060" cy="3858164"/>
+                      <a:ext cx="4820323" cy="3715269"/>
                     </a:xfrm>
                     <a:prstGeom prst="rect">
                       <a:avLst/>
@@ -1659,38 +1737,56 @@
         </w:drawing>
       </w:r>
     </w:p>
-    <w:bookmarkEnd w:id="0"/>
-    <w:p>
-      <w:pPr>
-        <w:rPr>
-          <w:rFonts w:eastAsia="Times New Roman"/>
-        </w:rPr>
-      </w:pPr>
-    </w:p>
-    <w:p>
-      <w:pPr>
-        <w:rPr>
-          <w:rFonts w:eastAsia="Times New Roman"/>
-        </w:rPr>
-      </w:pPr>
-    </w:p>
-    <w:p>
-      <w:pPr>
-        <w:rPr>
-          <w:rFonts w:eastAsia="Times New Roman"/>
-        </w:rPr>
-      </w:pPr>
-      <w:r>
-        <w:rPr>
-          <w:rFonts w:eastAsia="Times New Roman"/>
-        </w:rPr>
-        <w:t xml:space="preserve">After rebooting your system you can go to the Start Menu and find the </w:t>
-      </w:r>
-      <w:r>
-        <w:rPr>
-          <w:rFonts w:eastAsia="Times New Roman"/>
-        </w:rPr>
-        <w:t>cypress</w:t>
+    <w:p>
+      <w:pPr>
+        <w:rPr>
+          <w:rFonts w:eastAsia="Times New Roman"/>
+        </w:rPr>
+      </w:pPr>
+    </w:p>
+    <w:p>
+      <w:pPr>
+        <w:rPr>
+          <w:rFonts w:eastAsia="Times New Roman"/>
+        </w:rPr>
+      </w:pPr>
+    </w:p>
+    <w:p>
+      <w:pPr>
+        <w:rPr>
+          <w:rFonts w:eastAsia="Times New Roman"/>
+        </w:rPr>
+      </w:pPr>
+      <w:r>
+        <w:rPr>
+          <w:rFonts w:eastAsia="Times New Roman"/>
+        </w:rPr>
+        <w:lastRenderedPageBreak/>
+        <w:t xml:space="preserve">After rebooting your system you </w:t>
+      </w:r>
+      <w:r>
+        <w:rPr>
+          <w:rFonts w:eastAsia="Times New Roman"/>
+        </w:rPr>
+        <w:t xml:space="preserve">will need to wait a little while as the Cypress web server gets running.  You </w:t>
+      </w:r>
+      <w:r>
+        <w:rPr>
+          <w:rFonts w:eastAsia="Times New Roman"/>
+        </w:rPr>
+        <w:t xml:space="preserve">can go to the Start Menu and find the </w:t>
+      </w:r>
+      <w:r>
+        <w:rPr>
+          <w:rFonts w:eastAsia="Times New Roman"/>
+        </w:rPr>
+        <w:t>C</w:t>
+      </w:r>
+      <w:r>
+        <w:rPr>
+          <w:rFonts w:eastAsia="Times New Roman"/>
+        </w:rPr>
+        <w:t>ypress</w:t>
       </w:r>
       <w:r>
         <w:rPr>
@@ -1708,7 +1804,13 @@
         <w:rPr>
           <w:rFonts w:eastAsia="Times New Roman"/>
         </w:rPr>
-        <w:t>cypress</w:t>
+        <w:t>C</w:t>
+      </w:r>
+      <w:r>
+        <w:rPr>
+          <w:rFonts w:eastAsia="Times New Roman"/>
+        </w:rPr>
+        <w:t>ypress</w:t>
       </w:r>
       <w:r>
         <w:rPr>
@@ -1716,6 +1818,42 @@
         </w:rPr>
         <w:t xml:space="preserve"> login on your web browser. </w:t>
       </w:r>
+      <w:r>
+        <w:rPr>
+          <w:rFonts w:eastAsia="Times New Roman"/>
+        </w:rPr>
+        <w:t xml:space="preserve"> If the browser fails to connect, simply wait a few minutes and refresh your browser.  If the application still doesn’t work properly, feel free to contact </w:t>
+      </w:r>
+      <w:r>
+        <w:rPr>
+          <w:rFonts w:eastAsia="Times New Roman"/>
+        </w:rPr>
+        <w:t xml:space="preserve">the </w:t>
+      </w:r>
+      <w:hyperlink r:id="rId15" w:history="1">
+        <w:r>
+          <w:rPr>
+            <w:rStyle w:val="Hyperlink"/>
+            <w:rFonts w:eastAsia="Times New Roman"/>
+          </w:rPr>
+          <w:t xml:space="preserve">developer </w:t>
+        </w:r>
+        <w:r>
+          <w:rPr>
+            <w:rStyle w:val="Hyperlink"/>
+            <w:rFonts w:eastAsia="Times New Roman"/>
+          </w:rPr>
+          <w:t>email</w:t>
+        </w:r>
+      </w:hyperlink>
+      <w:bookmarkStart w:id="0" w:name="_GoBack"/>
+      <w:bookmarkEnd w:id="0"/>
+      <w:r>
+        <w:rPr>
+          <w:rFonts w:eastAsia="Times New Roman"/>
+        </w:rPr>
+        <w:t xml:space="preserve"> list.</w:t>
+      </w:r>
     </w:p>
     <w:p>
       <w:pPr>
@@ -1746,7 +1884,13 @@
         <w:rPr>
           <w:rFonts w:eastAsia="Times New Roman"/>
         </w:rPr>
-        <w:t>cypress</w:t>
+        <w:t>C</w:t>
+      </w:r>
+      <w:r>
+        <w:rPr>
+          <w:rFonts w:eastAsia="Times New Roman"/>
+        </w:rPr>
+        <w:t>ypress</w:t>
       </w:r>
       <w:r>
         <w:rPr>
@@ -1758,7 +1902,13 @@
         <w:rPr>
           <w:rFonts w:eastAsia="Times New Roman"/>
         </w:rPr>
-        <w:t>cypress</w:t>
+        <w:t>C</w:t>
+      </w:r>
+      <w:r>
+        <w:rPr>
+          <w:rFonts w:eastAsia="Times New Roman"/>
+        </w:rPr>
+        <w:t>ypress</w:t>
       </w:r>
       <w:r>
         <w:rPr>

</xml_diff>